<commit_message>
displaying children for current user
</commit_message>
<xml_diff>
--- a/design/customer-requirements.docx
+++ b/design/customer-requirements.docx
@@ -11678,6 +11678,8 @@
         <w:ind w:left="1320"/>
         <w:rPr>
           <w:rFonts w:ascii="Segoe UI" w:eastAsia="Times New Roman" w:hAnsi="Segoe UI" w:cs="Segoe UI"/>
+          <w:i/>
+          <w:iCs/>
           <w:color w:val="172B4D"/>
           <w:spacing w:val="-1"/>
           <w:sz w:val="24"/>
@@ -11688,6 +11690,8 @@
       <w:r>
         <w:rPr>
           <w:rFonts w:ascii="Segoe UI" w:eastAsia="Times New Roman" w:hAnsi="Segoe UI" w:cs="Segoe UI"/>
+          <w:i/>
+          <w:iCs/>
           <w:color w:val="172B4D"/>
           <w:spacing w:val="-1"/>
           <w:sz w:val="24"/>
@@ -11700,6 +11704,8 @@
       <w:r>
         <w:rPr>
           <w:rFonts w:ascii="Segoe UI" w:eastAsia="Times New Roman" w:hAnsi="Segoe UI" w:cs="Segoe UI"/>
+          <w:i/>
+          <w:iCs/>
           <w:color w:val="172B4D"/>
           <w:spacing w:val="-1"/>
           <w:sz w:val="24"/>
@@ -11712,6 +11718,8 @@
       <w:r>
         <w:rPr>
           <w:rFonts w:ascii="Segoe UI" w:eastAsia="Times New Roman" w:hAnsi="Segoe UI" w:cs="Segoe UI"/>
+          <w:i/>
+          <w:iCs/>
           <w:color w:val="172B4D"/>
           <w:spacing w:val="-1"/>
           <w:sz w:val="24"/>
@@ -11724,6 +11732,8 @@
       <w:r>
         <w:rPr>
           <w:rFonts w:ascii="Segoe UI" w:eastAsia="Times New Roman" w:hAnsi="Segoe UI" w:cs="Segoe UI"/>
+          <w:i/>
+          <w:iCs/>
           <w:color w:val="172B4D"/>
           <w:spacing w:val="-1"/>
           <w:sz w:val="24"/>
@@ -11736,6 +11746,8 @@
       <w:r>
         <w:rPr>
           <w:rFonts w:ascii="Segoe UI" w:eastAsia="Times New Roman" w:hAnsi="Segoe UI" w:cs="Segoe UI"/>
+          <w:i/>
+          <w:iCs/>
           <w:color w:val="172B4D"/>
           <w:spacing w:val="-1"/>
           <w:sz w:val="24"/>
@@ -11748,6 +11760,8 @@
       <w:r>
         <w:rPr>
           <w:rFonts w:ascii="Segoe UI" w:eastAsia="Times New Roman" w:hAnsi="Segoe UI" w:cs="Segoe UI"/>
+          <w:i/>
+          <w:iCs/>
           <w:color w:val="172B4D"/>
           <w:spacing w:val="-1"/>
           <w:sz w:val="24"/>
@@ -11760,6 +11774,8 @@
       <w:r>
         <w:rPr>
           <w:rFonts w:ascii="Segoe UI" w:eastAsia="Times New Roman" w:hAnsi="Segoe UI" w:cs="Segoe UI"/>
+          <w:i/>
+          <w:iCs/>
           <w:color w:val="172B4D"/>
           <w:spacing w:val="-1"/>
           <w:sz w:val="24"/>
@@ -11772,6 +11788,8 @@
       <w:r>
         <w:rPr>
           <w:rFonts w:ascii="Segoe UI" w:eastAsia="Times New Roman" w:hAnsi="Segoe UI" w:cs="Segoe UI"/>
+          <w:i/>
+          <w:iCs/>
           <w:color w:val="172B4D"/>
           <w:spacing w:val="-1"/>
           <w:sz w:val="24"/>
@@ -11784,6 +11802,8 @@
       <w:r>
         <w:rPr>
           <w:rFonts w:ascii="Segoe UI" w:eastAsia="Times New Roman" w:hAnsi="Segoe UI" w:cs="Segoe UI"/>
+          <w:i/>
+          <w:iCs/>
           <w:color w:val="172B4D"/>
           <w:spacing w:val="-1"/>
           <w:sz w:val="24"/>
@@ -11796,6 +11816,8 @@
       <w:r>
         <w:rPr>
           <w:rFonts w:ascii="Segoe UI" w:eastAsia="Times New Roman" w:hAnsi="Segoe UI" w:cs="Segoe UI"/>
+          <w:i/>
+          <w:iCs/>
           <w:color w:val="172B4D"/>
           <w:spacing w:val="-1"/>
           <w:sz w:val="24"/>
@@ -11808,6 +11830,8 @@
       <w:r>
         <w:rPr>
           <w:rFonts w:ascii="Segoe UI" w:eastAsia="Times New Roman" w:hAnsi="Segoe UI" w:cs="Segoe UI"/>
+          <w:i/>
+          <w:iCs/>
           <w:color w:val="172B4D"/>
           <w:spacing w:val="-1"/>
           <w:sz w:val="24"/>
@@ -11820,6 +11844,8 @@
       <w:r>
         <w:rPr>
           <w:rFonts w:ascii="Segoe UI" w:eastAsia="Times New Roman" w:hAnsi="Segoe UI" w:cs="Segoe UI"/>
+          <w:i/>
+          <w:iCs/>
           <w:color w:val="172B4D"/>
           <w:spacing w:val="-1"/>
           <w:sz w:val="24"/>
@@ -11832,6 +11858,8 @@
       <w:r>
         <w:rPr>
           <w:rFonts w:ascii="Segoe UI" w:eastAsia="Times New Roman" w:hAnsi="Segoe UI" w:cs="Segoe UI"/>
+          <w:i/>
+          <w:iCs/>
           <w:color w:val="172B4D"/>
           <w:spacing w:val="-1"/>
           <w:sz w:val="24"/>
@@ -11844,6 +11872,8 @@
       <w:r>
         <w:rPr>
           <w:rFonts w:ascii="Segoe UI" w:eastAsia="Times New Roman" w:hAnsi="Segoe UI" w:cs="Segoe UI"/>
+          <w:i/>
+          <w:iCs/>
           <w:color w:val="172B4D"/>
           <w:spacing w:val="-1"/>
           <w:sz w:val="24"/>
@@ -11856,6 +11886,8 @@
       <w:r>
         <w:rPr>
           <w:rFonts w:ascii="Segoe UI" w:eastAsia="Times New Roman" w:hAnsi="Segoe UI" w:cs="Segoe UI"/>
+          <w:i/>
+          <w:iCs/>
           <w:color w:val="172B4D"/>
           <w:spacing w:val="-1"/>
           <w:sz w:val="24"/>
@@ -11868,6 +11900,8 @@
       <w:r>
         <w:rPr>
           <w:rFonts w:ascii="Segoe UI" w:eastAsia="Times New Roman" w:hAnsi="Segoe UI" w:cs="Segoe UI"/>
+          <w:i/>
+          <w:iCs/>
           <w:color w:val="172B4D"/>
           <w:spacing w:val="-1"/>
           <w:sz w:val="24"/>
@@ -11880,18 +11914,22 @@
       <w:r>
         <w:rPr>
           <w:rFonts w:ascii="Segoe UI" w:eastAsia="Times New Roman" w:hAnsi="Segoe UI" w:cs="Segoe UI"/>
-          <w:color w:val="172B4D"/>
-          <w:spacing w:val="-1"/>
-          <w:sz w:val="24"/>
-          <w:szCs w:val="24"/>
-          <w:lang w:eastAsia="en-BE"/>
-        </w:rPr>
-        <w:t xml:space="preserve"> </w:t>
-      </w:r>
-      <w:proofErr w:type="spellStart"/>
-      <w:r>
-        <w:rPr>
-          <w:rFonts w:ascii="Segoe UI" w:eastAsia="Times New Roman" w:hAnsi="Segoe UI" w:cs="Segoe UI"/>
+          <w:i/>
+          <w:iCs/>
+          <w:color w:val="172B4D"/>
+          <w:spacing w:val="-1"/>
+          <w:sz w:val="24"/>
+          <w:szCs w:val="24"/>
+          <w:lang w:eastAsia="en-BE"/>
+        </w:rPr>
+        <w:t xml:space="preserve"> </w:t>
+      </w:r>
+      <w:proofErr w:type="spellStart"/>
+      <w:r>
+        <w:rPr>
+          <w:rFonts w:ascii="Segoe UI" w:eastAsia="Times New Roman" w:hAnsi="Segoe UI" w:cs="Segoe UI"/>
+          <w:i/>
+          <w:iCs/>
           <w:color w:val="172B4D"/>
           <w:spacing w:val="-1"/>
           <w:sz w:val="24"/>
@@ -11904,18 +11942,22 @@
       <w:r>
         <w:rPr>
           <w:rFonts w:ascii="Segoe UI" w:eastAsia="Times New Roman" w:hAnsi="Segoe UI" w:cs="Segoe UI"/>
-          <w:color w:val="172B4D"/>
-          <w:spacing w:val="-1"/>
-          <w:sz w:val="24"/>
-          <w:szCs w:val="24"/>
-          <w:lang w:eastAsia="en-BE"/>
-        </w:rPr>
-        <w:t xml:space="preserve"> </w:t>
-      </w:r>
-      <w:proofErr w:type="spellStart"/>
-      <w:r>
-        <w:rPr>
-          <w:rFonts w:ascii="Segoe UI" w:eastAsia="Times New Roman" w:hAnsi="Segoe UI" w:cs="Segoe UI"/>
+          <w:i/>
+          <w:iCs/>
+          <w:color w:val="172B4D"/>
+          <w:spacing w:val="-1"/>
+          <w:sz w:val="24"/>
+          <w:szCs w:val="24"/>
+          <w:lang w:eastAsia="en-BE"/>
+        </w:rPr>
+        <w:t xml:space="preserve"> </w:t>
+      </w:r>
+      <w:proofErr w:type="spellStart"/>
+      <w:r>
+        <w:rPr>
+          <w:rFonts w:ascii="Segoe UI" w:eastAsia="Times New Roman" w:hAnsi="Segoe UI" w:cs="Segoe UI"/>
+          <w:i/>
+          <w:iCs/>
           <w:color w:val="172B4D"/>
           <w:spacing w:val="-1"/>
           <w:sz w:val="24"/>
@@ -11925,6 +11967,79 @@
         <w:t>aanpassen</w:t>
       </w:r>
       <w:proofErr w:type="spellEnd"/>
+      <w:r>
+        <w:rPr>
+          <w:rFonts w:ascii="Segoe UI" w:eastAsia="Times New Roman" w:hAnsi="Segoe UI" w:cs="Segoe UI"/>
+          <w:i/>
+          <w:iCs/>
+          <w:color w:val="172B4D"/>
+          <w:spacing w:val="-1"/>
+          <w:sz w:val="24"/>
+          <w:szCs w:val="24"/>
+          <w:lang w:val="nl-NL" w:eastAsia="en-BE"/>
+        </w:rPr>
+        <w:t xml:space="preserve"> </w:t>
+      </w:r>
+      <w:r>
+        <w:rPr>
+          <w:rFonts w:ascii="Segoe UI" w:eastAsia="Times New Roman" w:hAnsi="Segoe UI" w:cs="Segoe UI"/>
+          <w:i/>
+          <w:iCs/>
+          <w:color w:val="172B4D"/>
+          <w:spacing w:val="-1"/>
+          <w:sz w:val="24"/>
+          <w:szCs w:val="24"/>
+          <w:lang w:val="nl-NL" w:eastAsia="en-BE"/>
+        </w:rPr>
+        <w:t xml:space="preserve">=&gt; </w:t>
+      </w:r>
+      <w:r>
+        <w:rPr>
+          <w:rFonts w:ascii="Segoe UI" w:eastAsia="Times New Roman" w:hAnsi="Segoe UI" w:cs="Segoe UI"/>
+          <w:b/>
+          <w:bCs/>
+          <w:i/>
+          <w:iCs/>
+          <w:color w:val="172B4D"/>
+          <w:spacing w:val="-1"/>
+          <w:sz w:val="24"/>
+          <w:szCs w:val="24"/>
+          <w:lang w:val="nl-NL" w:eastAsia="en-BE"/>
+        </w:rPr>
+        <w:t xml:space="preserve">niet handig als het </w:t>
+      </w:r>
+      <w:proofErr w:type="spellStart"/>
+      <w:r>
+        <w:rPr>
+          <w:rFonts w:ascii="Segoe UI" w:eastAsia="Times New Roman" w:hAnsi="Segoe UI" w:cs="Segoe UI"/>
+          <w:b/>
+          <w:bCs/>
+          <w:i/>
+          <w:iCs/>
+          <w:color w:val="172B4D"/>
+          <w:spacing w:val="-1"/>
+          <w:sz w:val="24"/>
+          <w:szCs w:val="24"/>
+          <w:lang w:val="nl-NL" w:eastAsia="en-BE"/>
+        </w:rPr>
+        <w:t>editeren</w:t>
+      </w:r>
+      <w:proofErr w:type="spellEnd"/>
+      <w:r>
+        <w:rPr>
+          <w:rFonts w:ascii="Segoe UI" w:eastAsia="Times New Roman" w:hAnsi="Segoe UI" w:cs="Segoe UI"/>
+          <w:b/>
+          <w:bCs/>
+          <w:i/>
+          <w:iCs/>
+          <w:color w:val="172B4D"/>
+          <w:spacing w:val="-1"/>
+          <w:sz w:val="24"/>
+          <w:szCs w:val="24"/>
+          <w:lang w:val="nl-NL" w:eastAsia="en-BE"/>
+        </w:rPr>
+        <w:t xml:space="preserve"> ook op de detailpagina kan</w:t>
+      </w:r>
     </w:p>
     <w:p>
       <w:pPr>
@@ -13684,6 +13799,7 @@
           <w:szCs w:val="24"/>
           <w:lang w:eastAsia="en-BE"/>
         </w:rPr>
+        <w:lastRenderedPageBreak/>
         <w:t>afwijkende</w:t>
       </w:r>
       <w:proofErr w:type="spellEnd"/>
@@ -14053,7 +14169,6 @@
           <w:szCs w:val="24"/>
           <w:lang w:eastAsia="en-BE"/>
         </w:rPr>
-        <w:lastRenderedPageBreak/>
         <w:t>Indien</w:t>
       </w:r>
       <w:proofErr w:type="spellEnd"/>
@@ -18202,7 +18317,19 @@
           <w:szCs w:val="24"/>
           <w:lang w:eastAsia="en-BE"/>
         </w:rPr>
-        <w:t xml:space="preserve"> met de tags in 1ste </w:t>
+        <w:t xml:space="preserve"> met de tags in </w:t>
+      </w:r>
+      <w:r>
+        <w:rPr>
+          <w:rFonts w:ascii="Segoe UI" w:eastAsia="Times New Roman" w:hAnsi="Segoe UI" w:cs="Segoe UI"/>
+          <w:color w:val="172B4D"/>
+          <w:spacing w:val="-1"/>
+          <w:sz w:val="24"/>
+          <w:szCs w:val="24"/>
+          <w:lang w:eastAsia="en-BE"/>
+        </w:rPr>
+        <w:lastRenderedPageBreak/>
+        <w:t xml:space="preserve">1ste </w:t>
       </w:r>
       <w:proofErr w:type="spellStart"/>
       <w:r>
@@ -18376,7 +18503,6 @@
           <w:szCs w:val="24"/>
           <w:lang w:eastAsia="en-BE"/>
         </w:rPr>
-        <w:lastRenderedPageBreak/>
         <w:t>indien</w:t>
       </w:r>
       <w:proofErr w:type="spellEnd"/>
@@ -19261,94 +19387,356 @@
     </w:p>
     <w:p>
       <w:pPr>
+        <w:numPr>
+          <w:ilvl w:val="1"/>
+          <w:numId w:val="7"/>
+        </w:numPr>
         <w:spacing w:after="0" w:line="240" w:lineRule="auto"/>
-        <w:ind w:left="2760"/>
-        <w:rPr>
-          <w:rFonts w:ascii="Segoe UI" w:eastAsia="Times New Roman" w:hAnsi="Segoe UI" w:cs="Segoe UI"/>
-          <w:b/>
-          <w:bCs/>
-          <w:i/>
-          <w:iCs/>
-          <w:color w:val="172B4D"/>
-          <w:spacing w:val="-1"/>
-          <w:sz w:val="24"/>
-          <w:szCs w:val="24"/>
-          <w:lang w:val="nl-NL" w:eastAsia="en-BE"/>
+        <w:ind w:left="2040"/>
+        <w:rPr>
+          <w:rFonts w:ascii="Segoe UI" w:eastAsia="Times New Roman" w:hAnsi="Segoe UI" w:cs="Segoe UI"/>
+          <w:color w:val="172B4D"/>
+          <w:spacing w:val="-1"/>
+          <w:sz w:val="24"/>
+          <w:szCs w:val="24"/>
+          <w:lang w:eastAsia="en-BE"/>
         </w:rPr>
       </w:pPr>
-      <w:r>
-        <w:rPr>
-          <w:rFonts w:ascii="Segoe UI" w:eastAsia="Times New Roman" w:hAnsi="Segoe UI" w:cs="Segoe UI"/>
-          <w:color w:val="172B4D"/>
-          <w:spacing w:val="-1"/>
-          <w:sz w:val="24"/>
-          <w:szCs w:val="24"/>
-          <w:lang w:val="nl-NL" w:eastAsia="en-BE"/>
-        </w:rPr>
-        <w:t>=&gt;</w:t>
-      </w:r>
-      <w:r>
-        <w:rPr>
-          <w:rFonts w:ascii="Segoe UI" w:eastAsia="Times New Roman" w:hAnsi="Segoe UI" w:cs="Segoe UI"/>
-          <w:b/>
-          <w:bCs/>
-          <w:i/>
-          <w:iCs/>
-          <w:color w:val="172B4D"/>
-          <w:spacing w:val="-1"/>
-          <w:sz w:val="24"/>
-          <w:szCs w:val="24"/>
-          <w:lang w:val="nl-NL" w:eastAsia="en-BE"/>
-        </w:rPr>
-        <w:t>bevestigen vind ik niet interessant, zou beter automatisch met batch gebeuren</w:t>
-      </w:r>
-    </w:p>
-    <w:p>
-      <w:pPr>
-        <w:spacing w:after="0" w:line="240" w:lineRule="auto"/>
-        <w:ind w:left="2760"/>
-        <w:rPr>
-          <w:rFonts w:ascii="Segoe UI" w:eastAsia="Times New Roman" w:hAnsi="Segoe UI" w:cs="Segoe UI"/>
-          <w:b/>
-          <w:bCs/>
-          <w:i/>
-          <w:iCs/>
-          <w:color w:val="172B4D"/>
-          <w:spacing w:val="-1"/>
-          <w:sz w:val="24"/>
-          <w:szCs w:val="24"/>
-          <w:lang w:val="nl-NL" w:eastAsia="en-BE"/>
-        </w:rPr>
-      </w:pPr>
-      <w:r>
-        <w:rPr>
-          <w:rFonts w:ascii="Segoe UI" w:eastAsia="Times New Roman" w:hAnsi="Segoe UI" w:cs="Segoe UI"/>
-          <w:b/>
-          <w:bCs/>
-          <w:i/>
-          <w:iCs/>
-          <w:color w:val="172B4D"/>
-          <w:spacing w:val="-1"/>
-          <w:sz w:val="24"/>
-          <w:szCs w:val="24"/>
-          <w:lang w:val="nl-NL" w:eastAsia="en-BE"/>
-        </w:rPr>
-        <w:t>=&gt; is ook onduidelijk wat nu juist event is en wat advies</w:t>
-      </w:r>
-      <w:r>
-        <w:rPr>
-          <w:rFonts w:ascii="Segoe UI" w:eastAsia="Times New Roman" w:hAnsi="Segoe UI" w:cs="Segoe UI"/>
-          <w:b/>
-          <w:bCs/>
-          <w:i/>
-          <w:iCs/>
-          <w:color w:val="172B4D"/>
-          <w:spacing w:val="-1"/>
-          <w:sz w:val="24"/>
-          <w:szCs w:val="24"/>
-          <w:lang w:val="nl-NL" w:eastAsia="en-BE"/>
-        </w:rPr>
-        <w:t>, we negeren event en gaan voor advies</w:t>
+      <w:proofErr w:type="spellStart"/>
+      <w:r>
+        <w:rPr>
+          <w:rFonts w:ascii="Segoe UI" w:eastAsia="Times New Roman" w:hAnsi="Segoe UI" w:cs="Segoe UI"/>
+          <w:color w:val="172B4D"/>
+          <w:spacing w:val="-1"/>
+          <w:sz w:val="24"/>
+          <w:szCs w:val="24"/>
+          <w:lang w:eastAsia="en-BE"/>
+        </w:rPr>
+        <w:t>Bekijken</w:t>
+      </w:r>
+      <w:proofErr w:type="spellEnd"/>
+      <w:r>
+        <w:rPr>
+          <w:rFonts w:ascii="Segoe UI" w:eastAsia="Times New Roman" w:hAnsi="Segoe UI" w:cs="Segoe UI"/>
+          <w:color w:val="172B4D"/>
+          <w:spacing w:val="-1"/>
+          <w:sz w:val="24"/>
+          <w:szCs w:val="24"/>
+          <w:lang w:eastAsia="en-BE"/>
+        </w:rPr>
+        <w:t xml:space="preserve"> van </w:t>
+      </w:r>
+      <w:proofErr w:type="spellStart"/>
+      <w:r>
+        <w:rPr>
+          <w:rFonts w:ascii="Segoe UI" w:eastAsia="Times New Roman" w:hAnsi="Segoe UI" w:cs="Segoe UI"/>
+          <w:color w:val="172B4D"/>
+          <w:spacing w:val="-1"/>
+          <w:sz w:val="24"/>
+          <w:szCs w:val="24"/>
+          <w:lang w:eastAsia="en-BE"/>
+        </w:rPr>
+        <w:t>een</w:t>
+      </w:r>
+      <w:proofErr w:type="spellEnd"/>
+      <w:r>
+        <w:rPr>
+          <w:rFonts w:ascii="Segoe UI" w:eastAsia="Times New Roman" w:hAnsi="Segoe UI" w:cs="Segoe UI"/>
+          <w:color w:val="172B4D"/>
+          <w:spacing w:val="-1"/>
+          <w:sz w:val="24"/>
+          <w:szCs w:val="24"/>
+          <w:lang w:eastAsia="en-BE"/>
+        </w:rPr>
+        <w:t xml:space="preserve"> </w:t>
+      </w:r>
+      <w:proofErr w:type="spellStart"/>
+      <w:r>
+        <w:rPr>
+          <w:rFonts w:ascii="Segoe UI" w:eastAsia="Times New Roman" w:hAnsi="Segoe UI" w:cs="Segoe UI"/>
+          <w:color w:val="172B4D"/>
+          <w:spacing w:val="-1"/>
+          <w:sz w:val="24"/>
+          <w:szCs w:val="24"/>
+          <w:lang w:eastAsia="en-BE"/>
+        </w:rPr>
+        <w:t>advies</w:t>
+      </w:r>
+      <w:proofErr w:type="spellEnd"/>
+      <w:r>
+        <w:rPr>
+          <w:rFonts w:ascii="Segoe UI" w:eastAsia="Times New Roman" w:hAnsi="Segoe UI" w:cs="Segoe UI"/>
+          <w:color w:val="172B4D"/>
+          <w:spacing w:val="-1"/>
+          <w:sz w:val="24"/>
+          <w:szCs w:val="24"/>
+          <w:lang w:eastAsia="en-BE"/>
+        </w:rPr>
+        <w:t xml:space="preserve"> </w:t>
+      </w:r>
+      <w:proofErr w:type="spellStart"/>
+      <w:r>
+        <w:rPr>
+          <w:rFonts w:ascii="Segoe UI" w:eastAsia="Times New Roman" w:hAnsi="Segoe UI" w:cs="Segoe UI"/>
+          <w:color w:val="172B4D"/>
+          <w:spacing w:val="-1"/>
+          <w:sz w:val="24"/>
+          <w:szCs w:val="24"/>
+          <w:lang w:eastAsia="en-BE"/>
+        </w:rPr>
+        <w:t>laat</w:t>
+      </w:r>
+      <w:proofErr w:type="spellEnd"/>
+      <w:r>
+        <w:rPr>
+          <w:rFonts w:ascii="Segoe UI" w:eastAsia="Times New Roman" w:hAnsi="Segoe UI" w:cs="Segoe UI"/>
+          <w:color w:val="172B4D"/>
+          <w:spacing w:val="-1"/>
+          <w:sz w:val="24"/>
+          <w:szCs w:val="24"/>
+          <w:lang w:eastAsia="en-BE"/>
+        </w:rPr>
+        <w:t xml:space="preserve"> </w:t>
+      </w:r>
+      <w:proofErr w:type="spellStart"/>
+      <w:r>
+        <w:rPr>
+          <w:rFonts w:ascii="Segoe UI" w:eastAsia="Times New Roman" w:hAnsi="Segoe UI" w:cs="Segoe UI"/>
+          <w:color w:val="172B4D"/>
+          <w:spacing w:val="-1"/>
+          <w:sz w:val="24"/>
+          <w:szCs w:val="24"/>
+          <w:lang w:eastAsia="en-BE"/>
+        </w:rPr>
+        <w:t>ook</w:t>
+      </w:r>
+      <w:proofErr w:type="spellEnd"/>
+      <w:r>
+        <w:rPr>
+          <w:rFonts w:ascii="Segoe UI" w:eastAsia="Times New Roman" w:hAnsi="Segoe UI" w:cs="Segoe UI"/>
+          <w:color w:val="172B4D"/>
+          <w:spacing w:val="-1"/>
+          <w:sz w:val="24"/>
+          <w:szCs w:val="24"/>
+          <w:lang w:eastAsia="en-BE"/>
+        </w:rPr>
+        <w:t xml:space="preserve"> de reviews </w:t>
+      </w:r>
+      <w:proofErr w:type="spellStart"/>
+      <w:r>
+        <w:rPr>
+          <w:rFonts w:ascii="Segoe UI" w:eastAsia="Times New Roman" w:hAnsi="Segoe UI" w:cs="Segoe UI"/>
+          <w:color w:val="172B4D"/>
+          <w:spacing w:val="-1"/>
+          <w:sz w:val="24"/>
+          <w:szCs w:val="24"/>
+          <w:lang w:eastAsia="en-BE"/>
+        </w:rPr>
+        <w:t>en</w:t>
+      </w:r>
+      <w:proofErr w:type="spellEnd"/>
+      <w:r>
+        <w:rPr>
+          <w:rFonts w:ascii="Segoe UI" w:eastAsia="Times New Roman" w:hAnsi="Segoe UI" w:cs="Segoe UI"/>
+          <w:color w:val="172B4D"/>
+          <w:spacing w:val="-1"/>
+          <w:sz w:val="24"/>
+          <w:szCs w:val="24"/>
+          <w:lang w:eastAsia="en-BE"/>
+        </w:rPr>
+        <w:t xml:space="preserve"> scores </w:t>
+      </w:r>
+      <w:proofErr w:type="spellStart"/>
+      <w:r>
+        <w:rPr>
+          <w:rFonts w:ascii="Segoe UI" w:eastAsia="Times New Roman" w:hAnsi="Segoe UI" w:cs="Segoe UI"/>
+          <w:color w:val="172B4D"/>
+          <w:spacing w:val="-1"/>
+          <w:sz w:val="24"/>
+          <w:szCs w:val="24"/>
+          <w:lang w:eastAsia="en-BE"/>
+        </w:rPr>
+        <w:t>zien</w:t>
+      </w:r>
+      <w:proofErr w:type="spellEnd"/>
+      <w:r>
+        <w:rPr>
+          <w:rFonts w:ascii="Segoe UI" w:eastAsia="Times New Roman" w:hAnsi="Segoe UI" w:cs="Segoe UI"/>
+          <w:color w:val="172B4D"/>
+          <w:spacing w:val="-1"/>
+          <w:sz w:val="24"/>
+          <w:szCs w:val="24"/>
+          <w:lang w:eastAsia="en-BE"/>
+        </w:rPr>
+        <w:t xml:space="preserve"> </w:t>
+      </w:r>
+      <w:proofErr w:type="spellStart"/>
+      <w:r>
+        <w:rPr>
+          <w:rFonts w:ascii="Segoe UI" w:eastAsia="Times New Roman" w:hAnsi="Segoe UI" w:cs="Segoe UI"/>
+          <w:color w:val="172B4D"/>
+          <w:spacing w:val="-1"/>
+          <w:sz w:val="24"/>
+          <w:szCs w:val="24"/>
+          <w:lang w:eastAsia="en-BE"/>
+        </w:rPr>
+        <w:t>en</w:t>
+      </w:r>
+      <w:proofErr w:type="spellEnd"/>
+      <w:r>
+        <w:rPr>
+          <w:rFonts w:ascii="Segoe UI" w:eastAsia="Times New Roman" w:hAnsi="Segoe UI" w:cs="Segoe UI"/>
+          <w:color w:val="172B4D"/>
+          <w:spacing w:val="-1"/>
+          <w:sz w:val="24"/>
+          <w:szCs w:val="24"/>
+          <w:lang w:eastAsia="en-BE"/>
+        </w:rPr>
+        <w:t xml:space="preserve"> </w:t>
+      </w:r>
+      <w:proofErr w:type="spellStart"/>
+      <w:r>
+        <w:rPr>
+          <w:rFonts w:ascii="Segoe UI" w:eastAsia="Times New Roman" w:hAnsi="Segoe UI" w:cs="Segoe UI"/>
+          <w:color w:val="172B4D"/>
+          <w:spacing w:val="-1"/>
+          <w:sz w:val="24"/>
+          <w:szCs w:val="24"/>
+          <w:lang w:eastAsia="en-BE"/>
+        </w:rPr>
+        <w:t>toont</w:t>
+      </w:r>
+      <w:proofErr w:type="spellEnd"/>
+      <w:r>
+        <w:rPr>
+          <w:rFonts w:ascii="Segoe UI" w:eastAsia="Times New Roman" w:hAnsi="Segoe UI" w:cs="Segoe UI"/>
+          <w:color w:val="172B4D"/>
+          <w:spacing w:val="-1"/>
+          <w:sz w:val="24"/>
+          <w:szCs w:val="24"/>
+          <w:lang w:eastAsia="en-BE"/>
+        </w:rPr>
+        <w:t xml:space="preserve"> </w:t>
+      </w:r>
+      <w:proofErr w:type="spellStart"/>
+      <w:r>
+        <w:rPr>
+          <w:rFonts w:ascii="Segoe UI" w:eastAsia="Times New Roman" w:hAnsi="Segoe UI" w:cs="Segoe UI"/>
+          <w:color w:val="172B4D"/>
+          <w:spacing w:val="-1"/>
+          <w:sz w:val="24"/>
+          <w:szCs w:val="24"/>
+          <w:lang w:eastAsia="en-BE"/>
+        </w:rPr>
+        <w:t>een</w:t>
+      </w:r>
+      <w:proofErr w:type="spellEnd"/>
+      <w:r>
+        <w:rPr>
+          <w:rFonts w:ascii="Segoe UI" w:eastAsia="Times New Roman" w:hAnsi="Segoe UI" w:cs="Segoe UI"/>
+          <w:color w:val="172B4D"/>
+          <w:spacing w:val="-1"/>
+          <w:sz w:val="24"/>
+          <w:szCs w:val="24"/>
+          <w:lang w:eastAsia="en-BE"/>
+        </w:rPr>
+        <w:t xml:space="preserve"> </w:t>
+      </w:r>
+      <w:proofErr w:type="spellStart"/>
+      <w:r>
+        <w:rPr>
+          <w:rFonts w:ascii="Segoe UI" w:eastAsia="Times New Roman" w:hAnsi="Segoe UI" w:cs="Segoe UI"/>
+          <w:color w:val="172B4D"/>
+          <w:spacing w:val="-1"/>
+          <w:sz w:val="24"/>
+          <w:szCs w:val="24"/>
+          <w:lang w:eastAsia="en-BE"/>
+        </w:rPr>
+        <w:t>gemiddelde</w:t>
+      </w:r>
+      <w:proofErr w:type="spellEnd"/>
+      <w:r>
+        <w:rPr>
+          <w:rFonts w:ascii="Segoe UI" w:eastAsia="Times New Roman" w:hAnsi="Segoe UI" w:cs="Segoe UI"/>
+          <w:color w:val="172B4D"/>
+          <w:spacing w:val="-1"/>
+          <w:sz w:val="24"/>
+          <w:szCs w:val="24"/>
+          <w:lang w:eastAsia="en-BE"/>
+        </w:rPr>
+        <w:t xml:space="preserve"> score </w:t>
+      </w:r>
+      <w:proofErr w:type="spellStart"/>
+      <w:r>
+        <w:rPr>
+          <w:rFonts w:ascii="Segoe UI" w:eastAsia="Times New Roman" w:hAnsi="Segoe UI" w:cs="Segoe UI"/>
+          <w:color w:val="172B4D"/>
+          <w:spacing w:val="-1"/>
+          <w:sz w:val="24"/>
+          <w:szCs w:val="24"/>
+          <w:lang w:eastAsia="en-BE"/>
+        </w:rPr>
+        <w:t>alsook</w:t>
+      </w:r>
+      <w:proofErr w:type="spellEnd"/>
+      <w:r>
+        <w:rPr>
+          <w:rFonts w:ascii="Segoe UI" w:eastAsia="Times New Roman" w:hAnsi="Segoe UI" w:cs="Segoe UI"/>
+          <w:color w:val="172B4D"/>
+          <w:spacing w:val="-1"/>
+          <w:sz w:val="24"/>
+          <w:szCs w:val="24"/>
+          <w:lang w:eastAsia="en-BE"/>
+        </w:rPr>
+        <w:t xml:space="preserve"> </w:t>
+      </w:r>
+      <w:proofErr w:type="spellStart"/>
+      <w:r>
+        <w:rPr>
+          <w:rFonts w:ascii="Segoe UI" w:eastAsia="Times New Roman" w:hAnsi="Segoe UI" w:cs="Segoe UI"/>
+          <w:color w:val="172B4D"/>
+          <w:spacing w:val="-1"/>
+          <w:sz w:val="24"/>
+          <w:szCs w:val="24"/>
+          <w:lang w:eastAsia="en-BE"/>
+        </w:rPr>
+        <w:t>een</w:t>
+      </w:r>
+      <w:proofErr w:type="spellEnd"/>
+      <w:r>
+        <w:rPr>
+          <w:rFonts w:ascii="Segoe UI" w:eastAsia="Times New Roman" w:hAnsi="Segoe UI" w:cs="Segoe UI"/>
+          <w:color w:val="172B4D"/>
+          <w:spacing w:val="-1"/>
+          <w:sz w:val="24"/>
+          <w:szCs w:val="24"/>
+          <w:lang w:eastAsia="en-BE"/>
+        </w:rPr>
+        <w:t xml:space="preserve"> </w:t>
+      </w:r>
+      <w:proofErr w:type="spellStart"/>
+      <w:r>
+        <w:rPr>
+          <w:rFonts w:ascii="Segoe UI" w:eastAsia="Times New Roman" w:hAnsi="Segoe UI" w:cs="Segoe UI"/>
+          <w:color w:val="172B4D"/>
+          <w:spacing w:val="-1"/>
+          <w:sz w:val="24"/>
+          <w:szCs w:val="24"/>
+          <w:lang w:eastAsia="en-BE"/>
+        </w:rPr>
+        <w:t>verdeling</w:t>
+      </w:r>
+      <w:proofErr w:type="spellEnd"/>
+      <w:r>
+        <w:rPr>
+          <w:rFonts w:ascii="Segoe UI" w:eastAsia="Times New Roman" w:hAnsi="Segoe UI" w:cs="Segoe UI"/>
+          <w:color w:val="172B4D"/>
+          <w:spacing w:val="-1"/>
+          <w:sz w:val="24"/>
+          <w:szCs w:val="24"/>
+          <w:lang w:eastAsia="en-BE"/>
+        </w:rPr>
+        <w:t xml:space="preserve"> van scores</w:t>
       </w:r>
     </w:p>
     <w:p>
@@ -19372,13 +19760,196 @@
       <w:r>
         <w:rPr>
           <w:rFonts w:ascii="Segoe UI" w:eastAsia="Times New Roman" w:hAnsi="Segoe UI" w:cs="Segoe UI"/>
-          <w:color w:val="172B4D"/>
-          <w:spacing w:val="-1"/>
-          <w:sz w:val="24"/>
-          <w:szCs w:val="24"/>
-          <w:lang w:eastAsia="en-BE"/>
-        </w:rPr>
-        <w:t>Bekijken</w:t>
+          <w:b/>
+          <w:bCs/>
+          <w:color w:val="172B4D"/>
+          <w:spacing w:val="-1"/>
+          <w:sz w:val="24"/>
+          <w:szCs w:val="24"/>
+          <w:lang w:eastAsia="en-BE"/>
+        </w:rPr>
+        <w:t>Opgelet</w:t>
+      </w:r>
+      <w:proofErr w:type="spellEnd"/>
+      <w:r>
+        <w:rPr>
+          <w:rFonts w:ascii="Segoe UI" w:eastAsia="Times New Roman" w:hAnsi="Segoe UI" w:cs="Segoe UI"/>
+          <w:b/>
+          <w:bCs/>
+          <w:color w:val="172B4D"/>
+          <w:spacing w:val="-1"/>
+          <w:sz w:val="24"/>
+          <w:szCs w:val="24"/>
+          <w:lang w:eastAsia="en-BE"/>
+        </w:rPr>
+        <w:t>:</w:t>
+      </w:r>
+      <w:r>
+        <w:rPr>
+          <w:rFonts w:ascii="Segoe UI" w:eastAsia="Times New Roman" w:hAnsi="Segoe UI" w:cs="Segoe UI"/>
+          <w:color w:val="172B4D"/>
+          <w:spacing w:val="-1"/>
+          <w:sz w:val="24"/>
+          <w:szCs w:val="24"/>
+          <w:lang w:eastAsia="en-BE"/>
+        </w:rPr>
+        <w:t> </w:t>
+      </w:r>
+      <w:proofErr w:type="spellStart"/>
+      <w:r>
+        <w:rPr>
+          <w:rFonts w:ascii="Segoe UI" w:eastAsia="Times New Roman" w:hAnsi="Segoe UI" w:cs="Segoe UI"/>
+          <w:color w:val="172B4D"/>
+          <w:spacing w:val="-1"/>
+          <w:sz w:val="24"/>
+          <w:szCs w:val="24"/>
+          <w:lang w:eastAsia="en-BE"/>
+        </w:rPr>
+        <w:t>zoals</w:t>
+      </w:r>
+      <w:proofErr w:type="spellEnd"/>
+      <w:r>
+        <w:rPr>
+          <w:rFonts w:ascii="Segoe UI" w:eastAsia="Times New Roman" w:hAnsi="Segoe UI" w:cs="Segoe UI"/>
+          <w:color w:val="172B4D"/>
+          <w:spacing w:val="-1"/>
+          <w:sz w:val="24"/>
+          <w:szCs w:val="24"/>
+          <w:lang w:eastAsia="en-BE"/>
+        </w:rPr>
+        <w:t xml:space="preserve"> </w:t>
+      </w:r>
+      <w:proofErr w:type="spellStart"/>
+      <w:r>
+        <w:rPr>
+          <w:rFonts w:ascii="Segoe UI" w:eastAsia="Times New Roman" w:hAnsi="Segoe UI" w:cs="Segoe UI"/>
+          <w:color w:val="172B4D"/>
+          <w:spacing w:val="-1"/>
+          <w:sz w:val="24"/>
+          <w:szCs w:val="24"/>
+          <w:lang w:eastAsia="en-BE"/>
+        </w:rPr>
+        <w:t>gezegd</w:t>
+      </w:r>
+      <w:proofErr w:type="spellEnd"/>
+      <w:r>
+        <w:rPr>
+          <w:rFonts w:ascii="Segoe UI" w:eastAsia="Times New Roman" w:hAnsi="Segoe UI" w:cs="Segoe UI"/>
+          <w:color w:val="172B4D"/>
+          <w:spacing w:val="-1"/>
+          <w:sz w:val="24"/>
+          <w:szCs w:val="24"/>
+          <w:lang w:eastAsia="en-BE"/>
+        </w:rPr>
+        <w:t xml:space="preserve"> </w:t>
+      </w:r>
+      <w:proofErr w:type="spellStart"/>
+      <w:r>
+        <w:rPr>
+          <w:rFonts w:ascii="Segoe UI" w:eastAsia="Times New Roman" w:hAnsi="Segoe UI" w:cs="Segoe UI"/>
+          <w:color w:val="172B4D"/>
+          <w:spacing w:val="-1"/>
+          <w:sz w:val="24"/>
+          <w:szCs w:val="24"/>
+          <w:lang w:eastAsia="en-BE"/>
+        </w:rPr>
+        <w:t>zijn</w:t>
+      </w:r>
+      <w:proofErr w:type="spellEnd"/>
+      <w:r>
+        <w:rPr>
+          <w:rFonts w:ascii="Segoe UI" w:eastAsia="Times New Roman" w:hAnsi="Segoe UI" w:cs="Segoe UI"/>
+          <w:color w:val="172B4D"/>
+          <w:spacing w:val="-1"/>
+          <w:sz w:val="24"/>
+          <w:szCs w:val="24"/>
+          <w:lang w:eastAsia="en-BE"/>
+        </w:rPr>
+        <w:t xml:space="preserve"> de </w:t>
+      </w:r>
+      <w:proofErr w:type="spellStart"/>
+      <w:r>
+        <w:rPr>
+          <w:rFonts w:ascii="Segoe UI" w:eastAsia="Times New Roman" w:hAnsi="Segoe UI" w:cs="Segoe UI"/>
+          <w:color w:val="172B4D"/>
+          <w:spacing w:val="-1"/>
+          <w:sz w:val="24"/>
+          <w:szCs w:val="24"/>
+          <w:lang w:eastAsia="en-BE"/>
+        </w:rPr>
+        <w:t>adviezen</w:t>
+      </w:r>
+      <w:proofErr w:type="spellEnd"/>
+      <w:r>
+        <w:rPr>
+          <w:rFonts w:ascii="Segoe UI" w:eastAsia="Times New Roman" w:hAnsi="Segoe UI" w:cs="Segoe UI"/>
+          <w:color w:val="172B4D"/>
+          <w:spacing w:val="-1"/>
+          <w:sz w:val="24"/>
+          <w:szCs w:val="24"/>
+          <w:lang w:eastAsia="en-BE"/>
+        </w:rPr>
+        <w:t xml:space="preserve"> </w:t>
+      </w:r>
+      <w:proofErr w:type="spellStart"/>
+      <w:r>
+        <w:rPr>
+          <w:rFonts w:ascii="Segoe UI" w:eastAsia="Times New Roman" w:hAnsi="Segoe UI" w:cs="Segoe UI"/>
+          <w:color w:val="172B4D"/>
+          <w:spacing w:val="-1"/>
+          <w:sz w:val="24"/>
+          <w:szCs w:val="24"/>
+          <w:lang w:eastAsia="en-BE"/>
+        </w:rPr>
+        <w:t>vertaalbaar</w:t>
+      </w:r>
+      <w:proofErr w:type="spellEnd"/>
+      <w:r>
+        <w:rPr>
+          <w:rFonts w:ascii="Segoe UI" w:eastAsia="Times New Roman" w:hAnsi="Segoe UI" w:cs="Segoe UI"/>
+          <w:color w:val="172B4D"/>
+          <w:spacing w:val="-1"/>
+          <w:sz w:val="24"/>
+          <w:szCs w:val="24"/>
+          <w:lang w:eastAsia="en-BE"/>
+        </w:rPr>
+        <w:t xml:space="preserve">. </w:t>
+      </w:r>
+      <w:proofErr w:type="spellStart"/>
+      <w:r>
+        <w:rPr>
+          <w:rFonts w:ascii="Segoe UI" w:eastAsia="Times New Roman" w:hAnsi="Segoe UI" w:cs="Segoe UI"/>
+          <w:color w:val="172B4D"/>
+          <w:spacing w:val="-1"/>
+          <w:sz w:val="24"/>
+          <w:szCs w:val="24"/>
+          <w:lang w:eastAsia="en-BE"/>
+        </w:rPr>
+        <w:t>Dit</w:t>
+      </w:r>
+      <w:proofErr w:type="spellEnd"/>
+      <w:r>
+        <w:rPr>
+          <w:rFonts w:ascii="Segoe UI" w:eastAsia="Times New Roman" w:hAnsi="Segoe UI" w:cs="Segoe UI"/>
+          <w:color w:val="172B4D"/>
+          <w:spacing w:val="-1"/>
+          <w:sz w:val="24"/>
+          <w:szCs w:val="24"/>
+          <w:lang w:eastAsia="en-BE"/>
+        </w:rPr>
+        <w:t xml:space="preserve"> is </w:t>
+      </w:r>
+      <w:proofErr w:type="spellStart"/>
+      <w:r>
+        <w:rPr>
+          <w:rFonts w:ascii="Segoe UI" w:eastAsia="Times New Roman" w:hAnsi="Segoe UI" w:cs="Segoe UI"/>
+          <w:color w:val="172B4D"/>
+          <w:spacing w:val="-1"/>
+          <w:sz w:val="24"/>
+          <w:szCs w:val="24"/>
+          <w:lang w:eastAsia="en-BE"/>
+        </w:rPr>
+        <w:t>enkel</w:t>
       </w:r>
       <w:proofErr w:type="spellEnd"/>
       <w:r>
@@ -19402,19 +19973,229 @@
           <w:szCs w:val="24"/>
           <w:lang w:eastAsia="en-BE"/>
         </w:rPr>
-        <w:t>een</w:t>
-      </w:r>
-      <w:proofErr w:type="spellEnd"/>
-      <w:r>
-        <w:rPr>
-          <w:rFonts w:ascii="Segoe UI" w:eastAsia="Times New Roman" w:hAnsi="Segoe UI" w:cs="Segoe UI"/>
-          <w:color w:val="172B4D"/>
-          <w:spacing w:val="-1"/>
-          <w:sz w:val="24"/>
-          <w:szCs w:val="24"/>
-          <w:lang w:eastAsia="en-BE"/>
-        </w:rPr>
-        <w:t xml:space="preserve"> </w:t>
+        <w:t>toepassing</w:t>
+      </w:r>
+      <w:proofErr w:type="spellEnd"/>
+      <w:r>
+        <w:rPr>
+          <w:rFonts w:ascii="Segoe UI" w:eastAsia="Times New Roman" w:hAnsi="Segoe UI" w:cs="Segoe UI"/>
+          <w:color w:val="172B4D"/>
+          <w:spacing w:val="-1"/>
+          <w:sz w:val="24"/>
+          <w:szCs w:val="24"/>
+          <w:lang w:eastAsia="en-BE"/>
+        </w:rPr>
+        <w:t xml:space="preserve"> op de </w:t>
+      </w:r>
+      <w:proofErr w:type="spellStart"/>
+      <w:r>
+        <w:rPr>
+          <w:rFonts w:ascii="Segoe UI" w:eastAsia="Times New Roman" w:hAnsi="Segoe UI" w:cs="Segoe UI"/>
+          <w:color w:val="172B4D"/>
+          <w:spacing w:val="-1"/>
+          <w:sz w:val="24"/>
+          <w:szCs w:val="24"/>
+          <w:lang w:eastAsia="en-BE"/>
+        </w:rPr>
+        <w:t>titel</w:t>
+      </w:r>
+      <w:proofErr w:type="spellEnd"/>
+      <w:r>
+        <w:rPr>
+          <w:rFonts w:ascii="Segoe UI" w:eastAsia="Times New Roman" w:hAnsi="Segoe UI" w:cs="Segoe UI"/>
+          <w:color w:val="172B4D"/>
+          <w:spacing w:val="-1"/>
+          <w:sz w:val="24"/>
+          <w:szCs w:val="24"/>
+          <w:lang w:eastAsia="en-BE"/>
+        </w:rPr>
+        <w:t xml:space="preserve"> </w:t>
+      </w:r>
+      <w:proofErr w:type="spellStart"/>
+      <w:r>
+        <w:rPr>
+          <w:rFonts w:ascii="Segoe UI" w:eastAsia="Times New Roman" w:hAnsi="Segoe UI" w:cs="Segoe UI"/>
+          <w:color w:val="172B4D"/>
+          <w:spacing w:val="-1"/>
+          <w:sz w:val="24"/>
+          <w:szCs w:val="24"/>
+          <w:lang w:eastAsia="en-BE"/>
+        </w:rPr>
+        <w:t>en</w:t>
+      </w:r>
+      <w:proofErr w:type="spellEnd"/>
+      <w:r>
+        <w:rPr>
+          <w:rFonts w:ascii="Segoe UI" w:eastAsia="Times New Roman" w:hAnsi="Segoe UI" w:cs="Segoe UI"/>
+          <w:color w:val="172B4D"/>
+          <w:spacing w:val="-1"/>
+          <w:sz w:val="24"/>
+          <w:szCs w:val="24"/>
+          <w:lang w:eastAsia="en-BE"/>
+        </w:rPr>
+        <w:t xml:space="preserve"> de </w:t>
+      </w:r>
+      <w:proofErr w:type="spellStart"/>
+      <w:r>
+        <w:rPr>
+          <w:rFonts w:ascii="Segoe UI" w:eastAsia="Times New Roman" w:hAnsi="Segoe UI" w:cs="Segoe UI"/>
+          <w:color w:val="172B4D"/>
+          <w:spacing w:val="-1"/>
+          <w:sz w:val="24"/>
+          <w:szCs w:val="24"/>
+          <w:lang w:eastAsia="en-BE"/>
+        </w:rPr>
+        <w:t>tekst</w:t>
+      </w:r>
+      <w:proofErr w:type="spellEnd"/>
+      <w:r>
+        <w:rPr>
+          <w:rFonts w:ascii="Segoe UI" w:eastAsia="Times New Roman" w:hAnsi="Segoe UI" w:cs="Segoe UI"/>
+          <w:color w:val="172B4D"/>
+          <w:spacing w:val="-1"/>
+          <w:sz w:val="24"/>
+          <w:szCs w:val="24"/>
+          <w:lang w:eastAsia="en-BE"/>
+        </w:rPr>
+        <w:t xml:space="preserve">. De ratings </w:t>
+      </w:r>
+      <w:proofErr w:type="spellStart"/>
+      <w:r>
+        <w:rPr>
+          <w:rFonts w:ascii="Segoe UI" w:eastAsia="Times New Roman" w:hAnsi="Segoe UI" w:cs="Segoe UI"/>
+          <w:color w:val="172B4D"/>
+          <w:spacing w:val="-1"/>
+          <w:sz w:val="24"/>
+          <w:szCs w:val="24"/>
+          <w:lang w:eastAsia="en-BE"/>
+        </w:rPr>
+        <w:t>en</w:t>
+      </w:r>
+      <w:proofErr w:type="spellEnd"/>
+      <w:r>
+        <w:rPr>
+          <w:rFonts w:ascii="Segoe UI" w:eastAsia="Times New Roman" w:hAnsi="Segoe UI" w:cs="Segoe UI"/>
+          <w:color w:val="172B4D"/>
+          <w:spacing w:val="-1"/>
+          <w:sz w:val="24"/>
+          <w:szCs w:val="24"/>
+          <w:lang w:eastAsia="en-BE"/>
+        </w:rPr>
+        <w:t xml:space="preserve"> tags, </w:t>
+      </w:r>
+      <w:proofErr w:type="spellStart"/>
+      <w:r>
+        <w:rPr>
+          <w:rFonts w:ascii="Segoe UI" w:eastAsia="Times New Roman" w:hAnsi="Segoe UI" w:cs="Segoe UI"/>
+          <w:color w:val="172B4D"/>
+          <w:spacing w:val="-1"/>
+          <w:sz w:val="24"/>
+          <w:szCs w:val="24"/>
+          <w:lang w:eastAsia="en-BE"/>
+        </w:rPr>
+        <w:t>bijvoorbeeld</w:t>
+      </w:r>
+      <w:proofErr w:type="spellEnd"/>
+      <w:r>
+        <w:rPr>
+          <w:rFonts w:ascii="Segoe UI" w:eastAsia="Times New Roman" w:hAnsi="Segoe UI" w:cs="Segoe UI"/>
+          <w:color w:val="172B4D"/>
+          <w:spacing w:val="-1"/>
+          <w:sz w:val="24"/>
+          <w:szCs w:val="24"/>
+          <w:lang w:eastAsia="en-BE"/>
+        </w:rPr>
+        <w:t xml:space="preserve">, </w:t>
+      </w:r>
+      <w:proofErr w:type="spellStart"/>
+      <w:r>
+        <w:rPr>
+          <w:rFonts w:ascii="Segoe UI" w:eastAsia="Times New Roman" w:hAnsi="Segoe UI" w:cs="Segoe UI"/>
+          <w:color w:val="172B4D"/>
+          <w:spacing w:val="-1"/>
+          <w:sz w:val="24"/>
+          <w:szCs w:val="24"/>
+          <w:lang w:eastAsia="en-BE"/>
+        </w:rPr>
+        <w:t>zijn</w:t>
+      </w:r>
+      <w:proofErr w:type="spellEnd"/>
+      <w:r>
+        <w:rPr>
+          <w:rFonts w:ascii="Segoe UI" w:eastAsia="Times New Roman" w:hAnsi="Segoe UI" w:cs="Segoe UI"/>
+          <w:color w:val="172B4D"/>
+          <w:spacing w:val="-1"/>
+          <w:sz w:val="24"/>
+          <w:szCs w:val="24"/>
+          <w:lang w:eastAsia="en-BE"/>
+        </w:rPr>
+        <w:t xml:space="preserve"> taal-</w:t>
+      </w:r>
+      <w:proofErr w:type="spellStart"/>
+      <w:r>
+        <w:rPr>
+          <w:rFonts w:ascii="Segoe UI" w:eastAsia="Times New Roman" w:hAnsi="Segoe UI" w:cs="Segoe UI"/>
+          <w:color w:val="172B4D"/>
+          <w:spacing w:val="-1"/>
+          <w:sz w:val="24"/>
+          <w:szCs w:val="24"/>
+          <w:lang w:eastAsia="en-BE"/>
+        </w:rPr>
+        <w:t>overschrijdend</w:t>
+      </w:r>
+      <w:proofErr w:type="spellEnd"/>
+      <w:r>
+        <w:rPr>
+          <w:rFonts w:ascii="Segoe UI" w:eastAsia="Times New Roman" w:hAnsi="Segoe UI" w:cs="Segoe UI"/>
+          <w:color w:val="172B4D"/>
+          <w:spacing w:val="-1"/>
+          <w:sz w:val="24"/>
+          <w:szCs w:val="24"/>
+          <w:lang w:eastAsia="en-BE"/>
+        </w:rPr>
+        <w:t>.</w:t>
+      </w:r>
+    </w:p>
+    <w:p>
+      <w:pPr>
+        <w:numPr>
+          <w:ilvl w:val="0"/>
+          <w:numId w:val="7"/>
+        </w:numPr>
+        <w:spacing w:after="0" w:line="240" w:lineRule="auto"/>
+        <w:ind w:left="1320"/>
+        <w:rPr>
+          <w:rFonts w:ascii="Segoe UI" w:eastAsia="Times New Roman" w:hAnsi="Segoe UI" w:cs="Segoe UI"/>
+          <w:color w:val="172B4D"/>
+          <w:spacing w:val="-1"/>
+          <w:sz w:val="24"/>
+          <w:szCs w:val="24"/>
+          <w:lang w:eastAsia="en-BE"/>
+        </w:rPr>
+      </w:pPr>
+      <w:proofErr w:type="spellStart"/>
+      <w:r>
+        <w:rPr>
+          <w:rFonts w:ascii="Segoe UI" w:eastAsia="Times New Roman" w:hAnsi="Segoe UI" w:cs="Segoe UI"/>
+          <w:color w:val="172B4D"/>
+          <w:spacing w:val="-1"/>
+          <w:sz w:val="24"/>
+          <w:szCs w:val="24"/>
+          <w:lang w:eastAsia="en-BE"/>
+        </w:rPr>
+        <w:t>Bewerken</w:t>
+      </w:r>
+      <w:proofErr w:type="spellEnd"/>
+      <w:r>
+        <w:rPr>
+          <w:rFonts w:ascii="Segoe UI" w:eastAsia="Times New Roman" w:hAnsi="Segoe UI" w:cs="Segoe UI"/>
+          <w:color w:val="172B4D"/>
+          <w:spacing w:val="-1"/>
+          <w:sz w:val="24"/>
+          <w:szCs w:val="24"/>
+          <w:lang w:eastAsia="en-BE"/>
+        </w:rPr>
+        <w:t xml:space="preserve"> van </w:t>
       </w:r>
       <w:proofErr w:type="spellStart"/>
       <w:r>
@@ -19450,126 +20231,6 @@
           <w:szCs w:val="24"/>
           <w:lang w:eastAsia="en-BE"/>
         </w:rPr>
-        <w:t>laat</w:t>
-      </w:r>
-      <w:proofErr w:type="spellEnd"/>
-      <w:r>
-        <w:rPr>
-          <w:rFonts w:ascii="Segoe UI" w:eastAsia="Times New Roman" w:hAnsi="Segoe UI" w:cs="Segoe UI"/>
-          <w:color w:val="172B4D"/>
-          <w:spacing w:val="-1"/>
-          <w:sz w:val="24"/>
-          <w:szCs w:val="24"/>
-          <w:lang w:eastAsia="en-BE"/>
-        </w:rPr>
-        <w:t xml:space="preserve"> </w:t>
-      </w:r>
-      <w:proofErr w:type="spellStart"/>
-      <w:r>
-        <w:rPr>
-          <w:rFonts w:ascii="Segoe UI" w:eastAsia="Times New Roman" w:hAnsi="Segoe UI" w:cs="Segoe UI"/>
-          <w:color w:val="172B4D"/>
-          <w:spacing w:val="-1"/>
-          <w:sz w:val="24"/>
-          <w:szCs w:val="24"/>
-          <w:lang w:eastAsia="en-BE"/>
-        </w:rPr>
-        <w:t>ook</w:t>
-      </w:r>
-      <w:proofErr w:type="spellEnd"/>
-      <w:r>
-        <w:rPr>
-          <w:rFonts w:ascii="Segoe UI" w:eastAsia="Times New Roman" w:hAnsi="Segoe UI" w:cs="Segoe UI"/>
-          <w:color w:val="172B4D"/>
-          <w:spacing w:val="-1"/>
-          <w:sz w:val="24"/>
-          <w:szCs w:val="24"/>
-          <w:lang w:eastAsia="en-BE"/>
-        </w:rPr>
-        <w:t xml:space="preserve"> de reviews </w:t>
-      </w:r>
-      <w:proofErr w:type="spellStart"/>
-      <w:r>
-        <w:rPr>
-          <w:rFonts w:ascii="Segoe UI" w:eastAsia="Times New Roman" w:hAnsi="Segoe UI" w:cs="Segoe UI"/>
-          <w:color w:val="172B4D"/>
-          <w:spacing w:val="-1"/>
-          <w:sz w:val="24"/>
-          <w:szCs w:val="24"/>
-          <w:lang w:eastAsia="en-BE"/>
-        </w:rPr>
-        <w:t>en</w:t>
-      </w:r>
-      <w:proofErr w:type="spellEnd"/>
-      <w:r>
-        <w:rPr>
-          <w:rFonts w:ascii="Segoe UI" w:eastAsia="Times New Roman" w:hAnsi="Segoe UI" w:cs="Segoe UI"/>
-          <w:color w:val="172B4D"/>
-          <w:spacing w:val="-1"/>
-          <w:sz w:val="24"/>
-          <w:szCs w:val="24"/>
-          <w:lang w:eastAsia="en-BE"/>
-        </w:rPr>
-        <w:t xml:space="preserve"> scores </w:t>
-      </w:r>
-      <w:proofErr w:type="spellStart"/>
-      <w:r>
-        <w:rPr>
-          <w:rFonts w:ascii="Segoe UI" w:eastAsia="Times New Roman" w:hAnsi="Segoe UI" w:cs="Segoe UI"/>
-          <w:color w:val="172B4D"/>
-          <w:spacing w:val="-1"/>
-          <w:sz w:val="24"/>
-          <w:szCs w:val="24"/>
-          <w:lang w:eastAsia="en-BE"/>
-        </w:rPr>
-        <w:t>zien</w:t>
-      </w:r>
-      <w:proofErr w:type="spellEnd"/>
-      <w:r>
-        <w:rPr>
-          <w:rFonts w:ascii="Segoe UI" w:eastAsia="Times New Roman" w:hAnsi="Segoe UI" w:cs="Segoe UI"/>
-          <w:color w:val="172B4D"/>
-          <w:spacing w:val="-1"/>
-          <w:sz w:val="24"/>
-          <w:szCs w:val="24"/>
-          <w:lang w:eastAsia="en-BE"/>
-        </w:rPr>
-        <w:t xml:space="preserve"> </w:t>
-      </w:r>
-      <w:proofErr w:type="spellStart"/>
-      <w:r>
-        <w:rPr>
-          <w:rFonts w:ascii="Segoe UI" w:eastAsia="Times New Roman" w:hAnsi="Segoe UI" w:cs="Segoe UI"/>
-          <w:color w:val="172B4D"/>
-          <w:spacing w:val="-1"/>
-          <w:sz w:val="24"/>
-          <w:szCs w:val="24"/>
-          <w:lang w:eastAsia="en-BE"/>
-        </w:rPr>
-        <w:t>en</w:t>
-      </w:r>
-      <w:proofErr w:type="spellEnd"/>
-      <w:r>
-        <w:rPr>
-          <w:rFonts w:ascii="Segoe UI" w:eastAsia="Times New Roman" w:hAnsi="Segoe UI" w:cs="Segoe UI"/>
-          <w:color w:val="172B4D"/>
-          <w:spacing w:val="-1"/>
-          <w:sz w:val="24"/>
-          <w:szCs w:val="24"/>
-          <w:lang w:eastAsia="en-BE"/>
-        </w:rPr>
-        <w:t xml:space="preserve"> </w:t>
-      </w:r>
-      <w:proofErr w:type="spellStart"/>
-      <w:r>
-        <w:rPr>
-          <w:rFonts w:ascii="Segoe UI" w:eastAsia="Times New Roman" w:hAnsi="Segoe UI" w:cs="Segoe UI"/>
-          <w:color w:val="172B4D"/>
-          <w:spacing w:val="-1"/>
-          <w:sz w:val="24"/>
-          <w:szCs w:val="24"/>
-          <w:lang w:eastAsia="en-BE"/>
-        </w:rPr>
         <w:t>toont</w:t>
       </w:r>
       <w:proofErr w:type="spellEnd"/>
@@ -19594,115 +20255,19 @@
           <w:szCs w:val="24"/>
           <w:lang w:eastAsia="en-BE"/>
         </w:rPr>
-        <w:t>een</w:t>
-      </w:r>
-      <w:proofErr w:type="spellEnd"/>
-      <w:r>
-        <w:rPr>
-          <w:rFonts w:ascii="Segoe UI" w:eastAsia="Times New Roman" w:hAnsi="Segoe UI" w:cs="Segoe UI"/>
-          <w:color w:val="172B4D"/>
-          <w:spacing w:val="-1"/>
-          <w:sz w:val="24"/>
-          <w:szCs w:val="24"/>
-          <w:lang w:eastAsia="en-BE"/>
-        </w:rPr>
-        <w:t xml:space="preserve"> </w:t>
-      </w:r>
-      <w:proofErr w:type="spellStart"/>
-      <w:r>
-        <w:rPr>
-          <w:rFonts w:ascii="Segoe UI" w:eastAsia="Times New Roman" w:hAnsi="Segoe UI" w:cs="Segoe UI"/>
-          <w:color w:val="172B4D"/>
-          <w:spacing w:val="-1"/>
-          <w:sz w:val="24"/>
-          <w:szCs w:val="24"/>
-          <w:lang w:eastAsia="en-BE"/>
-        </w:rPr>
-        <w:t>gemiddelde</w:t>
-      </w:r>
-      <w:proofErr w:type="spellEnd"/>
-      <w:r>
-        <w:rPr>
-          <w:rFonts w:ascii="Segoe UI" w:eastAsia="Times New Roman" w:hAnsi="Segoe UI" w:cs="Segoe UI"/>
-          <w:color w:val="172B4D"/>
-          <w:spacing w:val="-1"/>
-          <w:sz w:val="24"/>
-          <w:szCs w:val="24"/>
-          <w:lang w:eastAsia="en-BE"/>
-        </w:rPr>
-        <w:t xml:space="preserve"> score </w:t>
-      </w:r>
-      <w:proofErr w:type="spellStart"/>
-      <w:r>
-        <w:rPr>
-          <w:rFonts w:ascii="Segoe UI" w:eastAsia="Times New Roman" w:hAnsi="Segoe UI" w:cs="Segoe UI"/>
-          <w:color w:val="172B4D"/>
-          <w:spacing w:val="-1"/>
-          <w:sz w:val="24"/>
-          <w:szCs w:val="24"/>
-          <w:lang w:eastAsia="en-BE"/>
-        </w:rPr>
-        <w:t>alsook</w:t>
-      </w:r>
-      <w:proofErr w:type="spellEnd"/>
-      <w:r>
-        <w:rPr>
-          <w:rFonts w:ascii="Segoe UI" w:eastAsia="Times New Roman" w:hAnsi="Segoe UI" w:cs="Segoe UI"/>
-          <w:color w:val="172B4D"/>
-          <w:spacing w:val="-1"/>
-          <w:sz w:val="24"/>
-          <w:szCs w:val="24"/>
-          <w:lang w:eastAsia="en-BE"/>
-        </w:rPr>
-        <w:t xml:space="preserve"> </w:t>
-      </w:r>
-      <w:proofErr w:type="spellStart"/>
-      <w:r>
-        <w:rPr>
-          <w:rFonts w:ascii="Segoe UI" w:eastAsia="Times New Roman" w:hAnsi="Segoe UI" w:cs="Segoe UI"/>
-          <w:color w:val="172B4D"/>
-          <w:spacing w:val="-1"/>
-          <w:sz w:val="24"/>
-          <w:szCs w:val="24"/>
-          <w:lang w:eastAsia="en-BE"/>
-        </w:rPr>
-        <w:t>een</w:t>
-      </w:r>
-      <w:proofErr w:type="spellEnd"/>
-      <w:r>
-        <w:rPr>
-          <w:rFonts w:ascii="Segoe UI" w:eastAsia="Times New Roman" w:hAnsi="Segoe UI" w:cs="Segoe UI"/>
-          <w:color w:val="172B4D"/>
-          <w:spacing w:val="-1"/>
-          <w:sz w:val="24"/>
-          <w:szCs w:val="24"/>
-          <w:lang w:eastAsia="en-BE"/>
-        </w:rPr>
-        <w:t xml:space="preserve"> </w:t>
-      </w:r>
-      <w:proofErr w:type="spellStart"/>
-      <w:r>
-        <w:rPr>
-          <w:rFonts w:ascii="Segoe UI" w:eastAsia="Times New Roman" w:hAnsi="Segoe UI" w:cs="Segoe UI"/>
-          <w:color w:val="172B4D"/>
-          <w:spacing w:val="-1"/>
-          <w:sz w:val="24"/>
-          <w:szCs w:val="24"/>
-          <w:lang w:eastAsia="en-BE"/>
-        </w:rPr>
-        <w:t>verdeling</w:t>
-      </w:r>
-      <w:proofErr w:type="spellEnd"/>
-      <w:r>
-        <w:rPr>
-          <w:rFonts w:ascii="Segoe UI" w:eastAsia="Times New Roman" w:hAnsi="Segoe UI" w:cs="Segoe UI"/>
-          <w:color w:val="172B4D"/>
-          <w:spacing w:val="-1"/>
-          <w:sz w:val="24"/>
-          <w:szCs w:val="24"/>
-          <w:lang w:eastAsia="en-BE"/>
-        </w:rPr>
-        <w:t xml:space="preserve"> van scores</w:t>
+        <w:t>formulier</w:t>
+      </w:r>
+      <w:proofErr w:type="spellEnd"/>
+      <w:r>
+        <w:rPr>
+          <w:rFonts w:ascii="Segoe UI" w:eastAsia="Times New Roman" w:hAnsi="Segoe UI" w:cs="Segoe UI"/>
+          <w:color w:val="172B4D"/>
+          <w:spacing w:val="-1"/>
+          <w:sz w:val="24"/>
+          <w:szCs w:val="24"/>
+          <w:lang w:eastAsia="en-BE"/>
+        </w:rPr>
+        <w:t xml:space="preserve"> met:</w:t>
       </w:r>
     </w:p>
     <w:p>
@@ -19726,515 +20291,15 @@
       <w:r>
         <w:rPr>
           <w:rFonts w:ascii="Segoe UI" w:eastAsia="Times New Roman" w:hAnsi="Segoe UI" w:cs="Segoe UI"/>
-          <w:b/>
-          <w:bCs/>
-          <w:color w:val="172B4D"/>
-          <w:spacing w:val="-1"/>
-          <w:sz w:val="24"/>
-          <w:szCs w:val="24"/>
-          <w:lang w:eastAsia="en-BE"/>
-        </w:rPr>
-        <w:t>Opgelet</w:t>
-      </w:r>
-      <w:proofErr w:type="spellEnd"/>
-      <w:r>
-        <w:rPr>
-          <w:rFonts w:ascii="Segoe UI" w:eastAsia="Times New Roman" w:hAnsi="Segoe UI" w:cs="Segoe UI"/>
-          <w:b/>
-          <w:bCs/>
-          <w:color w:val="172B4D"/>
-          <w:spacing w:val="-1"/>
-          <w:sz w:val="24"/>
-          <w:szCs w:val="24"/>
-          <w:lang w:eastAsia="en-BE"/>
-        </w:rPr>
-        <w:t>:</w:t>
-      </w:r>
-      <w:r>
-        <w:rPr>
-          <w:rFonts w:ascii="Segoe UI" w:eastAsia="Times New Roman" w:hAnsi="Segoe UI" w:cs="Segoe UI"/>
-          <w:color w:val="172B4D"/>
-          <w:spacing w:val="-1"/>
-          <w:sz w:val="24"/>
-          <w:szCs w:val="24"/>
-          <w:lang w:eastAsia="en-BE"/>
-        </w:rPr>
-        <w:t> </w:t>
-      </w:r>
-      <w:proofErr w:type="spellStart"/>
-      <w:r>
-        <w:rPr>
-          <w:rFonts w:ascii="Segoe UI" w:eastAsia="Times New Roman" w:hAnsi="Segoe UI" w:cs="Segoe UI"/>
-          <w:color w:val="172B4D"/>
-          <w:spacing w:val="-1"/>
-          <w:sz w:val="24"/>
-          <w:szCs w:val="24"/>
-          <w:lang w:eastAsia="en-BE"/>
-        </w:rPr>
-        <w:t>zoals</w:t>
-      </w:r>
-      <w:proofErr w:type="spellEnd"/>
-      <w:r>
-        <w:rPr>
-          <w:rFonts w:ascii="Segoe UI" w:eastAsia="Times New Roman" w:hAnsi="Segoe UI" w:cs="Segoe UI"/>
-          <w:color w:val="172B4D"/>
-          <w:spacing w:val="-1"/>
-          <w:sz w:val="24"/>
-          <w:szCs w:val="24"/>
-          <w:lang w:eastAsia="en-BE"/>
-        </w:rPr>
-        <w:t xml:space="preserve"> </w:t>
-      </w:r>
-      <w:proofErr w:type="spellStart"/>
-      <w:r>
-        <w:rPr>
-          <w:rFonts w:ascii="Segoe UI" w:eastAsia="Times New Roman" w:hAnsi="Segoe UI" w:cs="Segoe UI"/>
-          <w:color w:val="172B4D"/>
-          <w:spacing w:val="-1"/>
-          <w:sz w:val="24"/>
-          <w:szCs w:val="24"/>
-          <w:lang w:eastAsia="en-BE"/>
-        </w:rPr>
-        <w:t>gezegd</w:t>
-      </w:r>
-      <w:proofErr w:type="spellEnd"/>
-      <w:r>
-        <w:rPr>
-          <w:rFonts w:ascii="Segoe UI" w:eastAsia="Times New Roman" w:hAnsi="Segoe UI" w:cs="Segoe UI"/>
-          <w:color w:val="172B4D"/>
-          <w:spacing w:val="-1"/>
-          <w:sz w:val="24"/>
-          <w:szCs w:val="24"/>
-          <w:lang w:eastAsia="en-BE"/>
-        </w:rPr>
-        <w:t xml:space="preserve"> </w:t>
-      </w:r>
-      <w:proofErr w:type="spellStart"/>
-      <w:r>
-        <w:rPr>
-          <w:rFonts w:ascii="Segoe UI" w:eastAsia="Times New Roman" w:hAnsi="Segoe UI" w:cs="Segoe UI"/>
-          <w:color w:val="172B4D"/>
-          <w:spacing w:val="-1"/>
-          <w:sz w:val="24"/>
-          <w:szCs w:val="24"/>
-          <w:lang w:eastAsia="en-BE"/>
-        </w:rPr>
-        <w:t>zijn</w:t>
-      </w:r>
-      <w:proofErr w:type="spellEnd"/>
-      <w:r>
-        <w:rPr>
-          <w:rFonts w:ascii="Segoe UI" w:eastAsia="Times New Roman" w:hAnsi="Segoe UI" w:cs="Segoe UI"/>
-          <w:color w:val="172B4D"/>
-          <w:spacing w:val="-1"/>
-          <w:sz w:val="24"/>
-          <w:szCs w:val="24"/>
-          <w:lang w:eastAsia="en-BE"/>
-        </w:rPr>
-        <w:t xml:space="preserve"> de </w:t>
-      </w:r>
-      <w:proofErr w:type="spellStart"/>
-      <w:r>
-        <w:rPr>
-          <w:rFonts w:ascii="Segoe UI" w:eastAsia="Times New Roman" w:hAnsi="Segoe UI" w:cs="Segoe UI"/>
-          <w:color w:val="172B4D"/>
-          <w:spacing w:val="-1"/>
-          <w:sz w:val="24"/>
-          <w:szCs w:val="24"/>
-          <w:lang w:eastAsia="en-BE"/>
-        </w:rPr>
-        <w:t>adviezen</w:t>
-      </w:r>
-      <w:proofErr w:type="spellEnd"/>
-      <w:r>
-        <w:rPr>
-          <w:rFonts w:ascii="Segoe UI" w:eastAsia="Times New Roman" w:hAnsi="Segoe UI" w:cs="Segoe UI"/>
-          <w:color w:val="172B4D"/>
-          <w:spacing w:val="-1"/>
-          <w:sz w:val="24"/>
-          <w:szCs w:val="24"/>
-          <w:lang w:eastAsia="en-BE"/>
-        </w:rPr>
-        <w:t xml:space="preserve"> </w:t>
-      </w:r>
-      <w:proofErr w:type="spellStart"/>
-      <w:r>
-        <w:rPr>
-          <w:rFonts w:ascii="Segoe UI" w:eastAsia="Times New Roman" w:hAnsi="Segoe UI" w:cs="Segoe UI"/>
-          <w:color w:val="172B4D"/>
-          <w:spacing w:val="-1"/>
-          <w:sz w:val="24"/>
-          <w:szCs w:val="24"/>
-          <w:lang w:eastAsia="en-BE"/>
-        </w:rPr>
-        <w:t>vertaalbaar</w:t>
-      </w:r>
-      <w:proofErr w:type="spellEnd"/>
-      <w:r>
-        <w:rPr>
-          <w:rFonts w:ascii="Segoe UI" w:eastAsia="Times New Roman" w:hAnsi="Segoe UI" w:cs="Segoe UI"/>
-          <w:color w:val="172B4D"/>
-          <w:spacing w:val="-1"/>
-          <w:sz w:val="24"/>
-          <w:szCs w:val="24"/>
-          <w:lang w:eastAsia="en-BE"/>
-        </w:rPr>
-        <w:t xml:space="preserve">. </w:t>
-      </w:r>
-      <w:proofErr w:type="spellStart"/>
-      <w:r>
-        <w:rPr>
-          <w:rFonts w:ascii="Segoe UI" w:eastAsia="Times New Roman" w:hAnsi="Segoe UI" w:cs="Segoe UI"/>
-          <w:color w:val="172B4D"/>
-          <w:spacing w:val="-1"/>
-          <w:sz w:val="24"/>
-          <w:szCs w:val="24"/>
-          <w:lang w:eastAsia="en-BE"/>
-        </w:rPr>
-        <w:t>Dit</w:t>
-      </w:r>
-      <w:proofErr w:type="spellEnd"/>
-      <w:r>
-        <w:rPr>
-          <w:rFonts w:ascii="Segoe UI" w:eastAsia="Times New Roman" w:hAnsi="Segoe UI" w:cs="Segoe UI"/>
-          <w:color w:val="172B4D"/>
-          <w:spacing w:val="-1"/>
-          <w:sz w:val="24"/>
-          <w:szCs w:val="24"/>
-          <w:lang w:eastAsia="en-BE"/>
-        </w:rPr>
-        <w:t xml:space="preserve"> is </w:t>
-      </w:r>
-      <w:proofErr w:type="spellStart"/>
-      <w:r>
-        <w:rPr>
-          <w:rFonts w:ascii="Segoe UI" w:eastAsia="Times New Roman" w:hAnsi="Segoe UI" w:cs="Segoe UI"/>
-          <w:color w:val="172B4D"/>
-          <w:spacing w:val="-1"/>
-          <w:sz w:val="24"/>
-          <w:szCs w:val="24"/>
-          <w:lang w:eastAsia="en-BE"/>
-        </w:rPr>
-        <w:t>enkel</w:t>
-      </w:r>
-      <w:proofErr w:type="spellEnd"/>
-      <w:r>
-        <w:rPr>
-          <w:rFonts w:ascii="Segoe UI" w:eastAsia="Times New Roman" w:hAnsi="Segoe UI" w:cs="Segoe UI"/>
-          <w:color w:val="172B4D"/>
-          <w:spacing w:val="-1"/>
-          <w:sz w:val="24"/>
-          <w:szCs w:val="24"/>
-          <w:lang w:eastAsia="en-BE"/>
-        </w:rPr>
-        <w:t xml:space="preserve"> van </w:t>
-      </w:r>
-      <w:proofErr w:type="spellStart"/>
-      <w:r>
-        <w:rPr>
-          <w:rFonts w:ascii="Segoe UI" w:eastAsia="Times New Roman" w:hAnsi="Segoe UI" w:cs="Segoe UI"/>
-          <w:color w:val="172B4D"/>
-          <w:spacing w:val="-1"/>
-          <w:sz w:val="24"/>
-          <w:szCs w:val="24"/>
-          <w:lang w:eastAsia="en-BE"/>
-        </w:rPr>
-        <w:t>toepassing</w:t>
-      </w:r>
-      <w:proofErr w:type="spellEnd"/>
-      <w:r>
-        <w:rPr>
-          <w:rFonts w:ascii="Segoe UI" w:eastAsia="Times New Roman" w:hAnsi="Segoe UI" w:cs="Segoe UI"/>
-          <w:color w:val="172B4D"/>
-          <w:spacing w:val="-1"/>
-          <w:sz w:val="24"/>
-          <w:szCs w:val="24"/>
-          <w:lang w:eastAsia="en-BE"/>
-        </w:rPr>
-        <w:t xml:space="preserve"> op de </w:t>
-      </w:r>
-      <w:proofErr w:type="spellStart"/>
-      <w:r>
-        <w:rPr>
-          <w:rFonts w:ascii="Segoe UI" w:eastAsia="Times New Roman" w:hAnsi="Segoe UI" w:cs="Segoe UI"/>
-          <w:color w:val="172B4D"/>
-          <w:spacing w:val="-1"/>
-          <w:sz w:val="24"/>
-          <w:szCs w:val="24"/>
-          <w:lang w:eastAsia="en-BE"/>
-        </w:rPr>
-        <w:t>titel</w:t>
-      </w:r>
-      <w:proofErr w:type="spellEnd"/>
-      <w:r>
-        <w:rPr>
-          <w:rFonts w:ascii="Segoe UI" w:eastAsia="Times New Roman" w:hAnsi="Segoe UI" w:cs="Segoe UI"/>
-          <w:color w:val="172B4D"/>
-          <w:spacing w:val="-1"/>
-          <w:sz w:val="24"/>
-          <w:szCs w:val="24"/>
-          <w:lang w:eastAsia="en-BE"/>
-        </w:rPr>
-        <w:t xml:space="preserve"> </w:t>
-      </w:r>
-      <w:proofErr w:type="spellStart"/>
-      <w:r>
-        <w:rPr>
-          <w:rFonts w:ascii="Segoe UI" w:eastAsia="Times New Roman" w:hAnsi="Segoe UI" w:cs="Segoe UI"/>
-          <w:color w:val="172B4D"/>
-          <w:spacing w:val="-1"/>
-          <w:sz w:val="24"/>
-          <w:szCs w:val="24"/>
-          <w:lang w:eastAsia="en-BE"/>
-        </w:rPr>
-        <w:t>en</w:t>
-      </w:r>
-      <w:proofErr w:type="spellEnd"/>
-      <w:r>
-        <w:rPr>
-          <w:rFonts w:ascii="Segoe UI" w:eastAsia="Times New Roman" w:hAnsi="Segoe UI" w:cs="Segoe UI"/>
-          <w:color w:val="172B4D"/>
-          <w:spacing w:val="-1"/>
-          <w:sz w:val="24"/>
-          <w:szCs w:val="24"/>
-          <w:lang w:eastAsia="en-BE"/>
-        </w:rPr>
-        <w:t xml:space="preserve"> de </w:t>
-      </w:r>
-      <w:proofErr w:type="spellStart"/>
-      <w:r>
-        <w:rPr>
-          <w:rFonts w:ascii="Segoe UI" w:eastAsia="Times New Roman" w:hAnsi="Segoe UI" w:cs="Segoe UI"/>
-          <w:color w:val="172B4D"/>
-          <w:spacing w:val="-1"/>
-          <w:sz w:val="24"/>
-          <w:szCs w:val="24"/>
-          <w:lang w:eastAsia="en-BE"/>
-        </w:rPr>
-        <w:t>tekst</w:t>
-      </w:r>
-      <w:proofErr w:type="spellEnd"/>
-      <w:r>
-        <w:rPr>
-          <w:rFonts w:ascii="Segoe UI" w:eastAsia="Times New Roman" w:hAnsi="Segoe UI" w:cs="Segoe UI"/>
-          <w:color w:val="172B4D"/>
-          <w:spacing w:val="-1"/>
-          <w:sz w:val="24"/>
-          <w:szCs w:val="24"/>
-          <w:lang w:eastAsia="en-BE"/>
-        </w:rPr>
-        <w:t xml:space="preserve">. De ratings </w:t>
-      </w:r>
-      <w:proofErr w:type="spellStart"/>
-      <w:r>
-        <w:rPr>
-          <w:rFonts w:ascii="Segoe UI" w:eastAsia="Times New Roman" w:hAnsi="Segoe UI" w:cs="Segoe UI"/>
-          <w:color w:val="172B4D"/>
-          <w:spacing w:val="-1"/>
-          <w:sz w:val="24"/>
-          <w:szCs w:val="24"/>
-          <w:lang w:eastAsia="en-BE"/>
-        </w:rPr>
-        <w:t>en</w:t>
-      </w:r>
-      <w:proofErr w:type="spellEnd"/>
-      <w:r>
-        <w:rPr>
-          <w:rFonts w:ascii="Segoe UI" w:eastAsia="Times New Roman" w:hAnsi="Segoe UI" w:cs="Segoe UI"/>
-          <w:color w:val="172B4D"/>
-          <w:spacing w:val="-1"/>
-          <w:sz w:val="24"/>
-          <w:szCs w:val="24"/>
-          <w:lang w:eastAsia="en-BE"/>
-        </w:rPr>
-        <w:t xml:space="preserve"> tags, </w:t>
-      </w:r>
-      <w:proofErr w:type="spellStart"/>
-      <w:r>
-        <w:rPr>
-          <w:rFonts w:ascii="Segoe UI" w:eastAsia="Times New Roman" w:hAnsi="Segoe UI" w:cs="Segoe UI"/>
-          <w:color w:val="172B4D"/>
-          <w:spacing w:val="-1"/>
-          <w:sz w:val="24"/>
-          <w:szCs w:val="24"/>
-          <w:lang w:eastAsia="en-BE"/>
-        </w:rPr>
-        <w:t>bijvoorbeeld</w:t>
-      </w:r>
-      <w:proofErr w:type="spellEnd"/>
-      <w:r>
-        <w:rPr>
-          <w:rFonts w:ascii="Segoe UI" w:eastAsia="Times New Roman" w:hAnsi="Segoe UI" w:cs="Segoe UI"/>
-          <w:color w:val="172B4D"/>
-          <w:spacing w:val="-1"/>
-          <w:sz w:val="24"/>
-          <w:szCs w:val="24"/>
-          <w:lang w:eastAsia="en-BE"/>
-        </w:rPr>
-        <w:t xml:space="preserve">, </w:t>
-      </w:r>
-      <w:proofErr w:type="spellStart"/>
-      <w:r>
-        <w:rPr>
-          <w:rFonts w:ascii="Segoe UI" w:eastAsia="Times New Roman" w:hAnsi="Segoe UI" w:cs="Segoe UI"/>
-          <w:color w:val="172B4D"/>
-          <w:spacing w:val="-1"/>
-          <w:sz w:val="24"/>
-          <w:szCs w:val="24"/>
-          <w:lang w:eastAsia="en-BE"/>
-        </w:rPr>
-        <w:t>zijn</w:t>
-      </w:r>
-      <w:proofErr w:type="spellEnd"/>
-      <w:r>
-        <w:rPr>
-          <w:rFonts w:ascii="Segoe UI" w:eastAsia="Times New Roman" w:hAnsi="Segoe UI" w:cs="Segoe UI"/>
-          <w:color w:val="172B4D"/>
-          <w:spacing w:val="-1"/>
-          <w:sz w:val="24"/>
-          <w:szCs w:val="24"/>
-          <w:lang w:eastAsia="en-BE"/>
-        </w:rPr>
-        <w:t xml:space="preserve"> taal-</w:t>
-      </w:r>
-      <w:proofErr w:type="spellStart"/>
-      <w:r>
-        <w:rPr>
-          <w:rFonts w:ascii="Segoe UI" w:eastAsia="Times New Roman" w:hAnsi="Segoe UI" w:cs="Segoe UI"/>
-          <w:color w:val="172B4D"/>
-          <w:spacing w:val="-1"/>
-          <w:sz w:val="24"/>
-          <w:szCs w:val="24"/>
-          <w:lang w:eastAsia="en-BE"/>
-        </w:rPr>
-        <w:t>overschrijdend</w:t>
-      </w:r>
-      <w:proofErr w:type="spellEnd"/>
-      <w:r>
-        <w:rPr>
-          <w:rFonts w:ascii="Segoe UI" w:eastAsia="Times New Roman" w:hAnsi="Segoe UI" w:cs="Segoe UI"/>
-          <w:color w:val="172B4D"/>
-          <w:spacing w:val="-1"/>
-          <w:sz w:val="24"/>
-          <w:szCs w:val="24"/>
-          <w:lang w:eastAsia="en-BE"/>
-        </w:rPr>
-        <w:t>.</w:t>
-      </w:r>
-    </w:p>
-    <w:p>
-      <w:pPr>
-        <w:numPr>
-          <w:ilvl w:val="0"/>
-          <w:numId w:val="7"/>
-        </w:numPr>
-        <w:spacing w:after="0" w:line="240" w:lineRule="auto"/>
-        <w:ind w:left="1320"/>
-        <w:rPr>
-          <w:rFonts w:ascii="Segoe UI" w:eastAsia="Times New Roman" w:hAnsi="Segoe UI" w:cs="Segoe UI"/>
-          <w:color w:val="172B4D"/>
-          <w:spacing w:val="-1"/>
-          <w:sz w:val="24"/>
-          <w:szCs w:val="24"/>
-          <w:lang w:eastAsia="en-BE"/>
-        </w:rPr>
-      </w:pPr>
-      <w:proofErr w:type="spellStart"/>
-      <w:r>
-        <w:rPr>
-          <w:rFonts w:ascii="Segoe UI" w:eastAsia="Times New Roman" w:hAnsi="Segoe UI" w:cs="Segoe UI"/>
-          <w:color w:val="172B4D"/>
-          <w:spacing w:val="-1"/>
-          <w:sz w:val="24"/>
-          <w:szCs w:val="24"/>
-          <w:lang w:eastAsia="en-BE"/>
-        </w:rPr>
-        <w:t>Bewerken</w:t>
-      </w:r>
-      <w:proofErr w:type="spellEnd"/>
-      <w:r>
-        <w:rPr>
-          <w:rFonts w:ascii="Segoe UI" w:eastAsia="Times New Roman" w:hAnsi="Segoe UI" w:cs="Segoe UI"/>
-          <w:color w:val="172B4D"/>
-          <w:spacing w:val="-1"/>
-          <w:sz w:val="24"/>
-          <w:szCs w:val="24"/>
-          <w:lang w:eastAsia="en-BE"/>
-        </w:rPr>
-        <w:t xml:space="preserve"> van </w:t>
-      </w:r>
-      <w:proofErr w:type="spellStart"/>
-      <w:r>
-        <w:rPr>
-          <w:rFonts w:ascii="Segoe UI" w:eastAsia="Times New Roman" w:hAnsi="Segoe UI" w:cs="Segoe UI"/>
-          <w:color w:val="172B4D"/>
-          <w:spacing w:val="-1"/>
-          <w:sz w:val="24"/>
-          <w:szCs w:val="24"/>
-          <w:lang w:eastAsia="en-BE"/>
-        </w:rPr>
-        <w:t>advies</w:t>
-      </w:r>
-      <w:proofErr w:type="spellEnd"/>
-      <w:r>
-        <w:rPr>
-          <w:rFonts w:ascii="Segoe UI" w:eastAsia="Times New Roman" w:hAnsi="Segoe UI" w:cs="Segoe UI"/>
-          <w:color w:val="172B4D"/>
-          <w:spacing w:val="-1"/>
-          <w:sz w:val="24"/>
-          <w:szCs w:val="24"/>
-          <w:lang w:eastAsia="en-BE"/>
-        </w:rPr>
-        <w:t xml:space="preserve"> </w:t>
-      </w:r>
-      <w:proofErr w:type="spellStart"/>
-      <w:r>
-        <w:rPr>
-          <w:rFonts w:ascii="Segoe UI" w:eastAsia="Times New Roman" w:hAnsi="Segoe UI" w:cs="Segoe UI"/>
-          <w:color w:val="172B4D"/>
-          <w:spacing w:val="-1"/>
-          <w:sz w:val="24"/>
-          <w:szCs w:val="24"/>
-          <w:lang w:eastAsia="en-BE"/>
-        </w:rPr>
-        <w:t>toont</w:t>
-      </w:r>
-      <w:proofErr w:type="spellEnd"/>
-      <w:r>
-        <w:rPr>
-          <w:rFonts w:ascii="Segoe UI" w:eastAsia="Times New Roman" w:hAnsi="Segoe UI" w:cs="Segoe UI"/>
-          <w:color w:val="172B4D"/>
-          <w:spacing w:val="-1"/>
-          <w:sz w:val="24"/>
-          <w:szCs w:val="24"/>
-          <w:lang w:eastAsia="en-BE"/>
-        </w:rPr>
-        <w:t xml:space="preserve"> </w:t>
-      </w:r>
-      <w:proofErr w:type="spellStart"/>
-      <w:r>
-        <w:rPr>
-          <w:rFonts w:ascii="Segoe UI" w:eastAsia="Times New Roman" w:hAnsi="Segoe UI" w:cs="Segoe UI"/>
-          <w:color w:val="172B4D"/>
-          <w:spacing w:val="-1"/>
-          <w:sz w:val="24"/>
-          <w:szCs w:val="24"/>
-          <w:lang w:eastAsia="en-BE"/>
-        </w:rPr>
-        <w:t>formulier</w:t>
-      </w:r>
-      <w:proofErr w:type="spellEnd"/>
-      <w:r>
-        <w:rPr>
-          <w:rFonts w:ascii="Segoe UI" w:eastAsia="Times New Roman" w:hAnsi="Segoe UI" w:cs="Segoe UI"/>
-          <w:color w:val="172B4D"/>
-          <w:spacing w:val="-1"/>
-          <w:sz w:val="24"/>
-          <w:szCs w:val="24"/>
-          <w:lang w:eastAsia="en-BE"/>
-        </w:rPr>
-        <w:t xml:space="preserve"> met:</w:t>
-      </w:r>
+          <w:color w:val="172B4D"/>
+          <w:spacing w:val="-1"/>
+          <w:sz w:val="24"/>
+          <w:szCs w:val="24"/>
+          <w:lang w:eastAsia="en-BE"/>
+        </w:rPr>
+        <w:t>Titel</w:t>
+      </w:r>
+      <w:proofErr w:type="spellEnd"/>
     </w:p>
     <w:p>
       <w:pPr>
@@ -20253,37 +20318,6 @@
           <w:lang w:eastAsia="en-BE"/>
         </w:rPr>
       </w:pPr>
-      <w:proofErr w:type="spellStart"/>
-      <w:r>
-        <w:rPr>
-          <w:rFonts w:ascii="Segoe UI" w:eastAsia="Times New Roman" w:hAnsi="Segoe UI" w:cs="Segoe UI"/>
-          <w:color w:val="172B4D"/>
-          <w:spacing w:val="-1"/>
-          <w:sz w:val="24"/>
-          <w:szCs w:val="24"/>
-          <w:lang w:eastAsia="en-BE"/>
-        </w:rPr>
-        <w:t>Titel</w:t>
-      </w:r>
-      <w:proofErr w:type="spellEnd"/>
-    </w:p>
-    <w:p>
-      <w:pPr>
-        <w:numPr>
-          <w:ilvl w:val="1"/>
-          <w:numId w:val="7"/>
-        </w:numPr>
-        <w:spacing w:after="0" w:line="240" w:lineRule="auto"/>
-        <w:ind w:left="2040"/>
-        <w:rPr>
-          <w:rFonts w:ascii="Segoe UI" w:eastAsia="Times New Roman" w:hAnsi="Segoe UI" w:cs="Segoe UI"/>
-          <w:color w:val="172B4D"/>
-          <w:spacing w:val="-1"/>
-          <w:sz w:val="24"/>
-          <w:szCs w:val="24"/>
-          <w:lang w:eastAsia="en-BE"/>
-        </w:rPr>
-      </w:pPr>
       <w:r>
         <w:rPr>
           <w:rFonts w:ascii="Segoe UI" w:eastAsia="Times New Roman" w:hAnsi="Segoe UI" w:cs="Segoe UI"/>
@@ -20389,7 +20423,31 @@
           <w:szCs w:val="24"/>
           <w:lang w:eastAsia="en-BE"/>
         </w:rPr>
-        <w:t xml:space="preserve"> en links etc. op </w:t>
+        <w:t xml:space="preserve"> </w:t>
+      </w:r>
+      <w:proofErr w:type="spellStart"/>
+      <w:r>
+        <w:rPr>
+          <w:rFonts w:ascii="Segoe UI" w:eastAsia="Times New Roman" w:hAnsi="Segoe UI" w:cs="Segoe UI"/>
+          <w:color w:val="172B4D"/>
+          <w:spacing w:val="-1"/>
+          <w:sz w:val="24"/>
+          <w:szCs w:val="24"/>
+          <w:lang w:eastAsia="en-BE"/>
+        </w:rPr>
+        <w:t>en</w:t>
+      </w:r>
+      <w:proofErr w:type="spellEnd"/>
+      <w:r>
+        <w:rPr>
+          <w:rFonts w:ascii="Segoe UI" w:eastAsia="Times New Roman" w:hAnsi="Segoe UI" w:cs="Segoe UI"/>
+          <w:color w:val="172B4D"/>
+          <w:spacing w:val="-1"/>
+          <w:sz w:val="24"/>
+          <w:szCs w:val="24"/>
+          <w:lang w:eastAsia="en-BE"/>
+        </w:rPr>
+        <w:t xml:space="preserve"> links etc. op </w:t>
       </w:r>
       <w:proofErr w:type="spellStart"/>
       <w:r>

</xml_diff>